<commit_message>
started creating sql queries for analysis
</commit_message>
<xml_diff>
--- a/Starting doc.docx
+++ b/Starting doc.docx
@@ -4,6 +4,192 @@
   <w:body>
     <w:p>
       <w:r>
+        <w:t xml:space="preserve">Using </w:t>
+      </w:r>
+      <w:hyperlink r:id="rId5" w:history="1">
+        <w:r>
+          <w:rPr>
+            <w:rStyle w:val="Hyperlink"/>
+          </w:rPr>
+          <w:t>Po</w:t>
+        </w:r>
+        <w:r>
+          <w:rPr>
+            <w:rStyle w:val="Hyperlink"/>
+          </w:rPr>
+          <w:t>k</w:t>
+        </w:r>
+        <w:r>
+          <w:rPr>
+            <w:rStyle w:val="Hyperlink"/>
+          </w:rPr>
+          <w:t>é</w:t>
+        </w:r>
+        <w:r>
+          <w:rPr>
+            <w:rStyle w:val="Hyperlink"/>
+          </w:rPr>
+          <w:t>API</w:t>
+        </w:r>
+      </w:hyperlink>
+      <w:r>
+        <w:t>, I will create a data pipeline in python to extract and transform data about Pokémon in a MySQL database.</w:t>
+      </w:r>
+      <w:r>
+        <w:t xml:space="preserve"> </w:t>
+      </w:r>
+      <w:r>
+        <w:t>From there, I’ll analysis different aspects of the data in python and SQL</w:t>
+      </w:r>
+    </w:p>
+    <w:p/>
+    <w:p>
+      <w:r>
+        <w:t>First</w:t>
+      </w:r>
+      <w:r>
+        <w:t>ly</w:t>
+      </w:r>
+      <w:r>
+        <w:t>,</w:t>
+      </w:r>
+      <w:r>
+        <w:t xml:space="preserve"> by</w:t>
+      </w:r>
+      <w:r>
+        <w:t xml:space="preserve"> </w:t>
+      </w:r>
+      <w:r>
+        <w:t xml:space="preserve">using the </w:t>
+      </w:r>
+      <w:r>
+        <w:t>requests</w:t>
+      </w:r>
+      <w:r>
+        <w:t xml:space="preserve"> package and a Pokémon object, I will create a list containing the information of every Pokémon</w:t>
+      </w:r>
+      <w:r>
+        <w:t>, then convert the list into a pandas DataFrame as a</w:t>
+      </w:r>
+      <w:r>
+        <w:t xml:space="preserve"> more easily accessible form.</w:t>
+      </w:r>
+    </w:p>
+    <w:p>
+      <w:r>
+        <w:t>I will do the same for Pokémon types, ending up with a DataFrame of Pokémon types and a corresponding type</w:t>
+      </w:r>
+      <w:r>
+        <w:t xml:space="preserve"> </w:t>
+      </w:r>
+      <w:r>
+        <w:t>ID</w:t>
+      </w:r>
+    </w:p>
+    <w:p/>
+    <w:p>
+      <w:r>
+        <w:t xml:space="preserve">Can export the </w:t>
+      </w:r>
+      <w:r>
+        <w:t>Pokémon</w:t>
+      </w:r>
+      <w:r>
+        <w:t xml:space="preserve"> data now in the form of a csv and parquet file</w:t>
+      </w:r>
+    </w:p>
+    <w:p>
+      <w:r>
+        <w:t xml:space="preserve">However, for more functionality, I will export both DataFrames into a MySQL Database. The following Database and tables are created    </w:t>
+      </w:r>
+    </w:p>
+    <w:p>
+      <w:r>
+        <w:t>![Pokémon Database erd](PokemonDB_erd.png)</w:t>
+      </w:r>
+      <w:r>
+        <w:rPr>
+          <w:noProof/>
+        </w:rPr>
+        <w:t xml:space="preserve"> </w:t>
+      </w:r>
+      <w:r>
+        <w:rPr>
+          <w:noProof/>
+        </w:rPr>
+        <w:drawing>
+          <wp:inline distT="0" distB="0" distL="0" distR="0" wp14:anchorId="48B0BA39" wp14:editId="3EE4FFC4">
+            <wp:extent cx="3240000" cy="1821119"/>
+            <wp:effectExtent l="0" t="0" r="0" b="8255"/>
+            <wp:docPr id="2116217773" name="Picture 1"/>
+            <wp:cNvGraphicFramePr>
+              <a:graphicFrameLocks xmlns:a="http://schemas.openxmlformats.org/drawingml/2006/main" noChangeAspect="1"/>
+            </wp:cNvGraphicFramePr>
+            <a:graphic xmlns:a="http://schemas.openxmlformats.org/drawingml/2006/main">
+              <a:graphicData uri="http://schemas.openxmlformats.org/drawingml/2006/picture">
+                <pic:pic xmlns:pic="http://schemas.openxmlformats.org/drawingml/2006/picture">
+                  <pic:nvPicPr>
+                    <pic:cNvPr id="0" name="Picture 2"/>
+                    <pic:cNvPicPr>
+                      <a:picLocks noChangeAspect="1" noChangeArrowheads="1"/>
+                    </pic:cNvPicPr>
+                  </pic:nvPicPr>
+                  <pic:blipFill>
+                    <a:blip r:embed="rId6" cstate="print">
+                      <a:extLst>
+                        <a:ext uri="{28A0092B-C50C-407E-A947-70E740481C1C}">
+                          <a14:useLocalDpi xmlns:a14="http://schemas.microsoft.com/office/drawing/2010/main" val="0"/>
+                        </a:ext>
+                      </a:extLst>
+                    </a:blip>
+                    <a:srcRect/>
+                    <a:stretch>
+                      <a:fillRect/>
+                    </a:stretch>
+                  </pic:blipFill>
+                  <pic:spPr bwMode="auto">
+                    <a:xfrm>
+                      <a:off x="0" y="0"/>
+                      <a:ext cx="3240000" cy="1821119"/>
+                    </a:xfrm>
+                    <a:prstGeom prst="rect">
+                      <a:avLst/>
+                    </a:prstGeom>
+                    <a:noFill/>
+                  </pic:spPr>
+                </pic:pic>
+              </a:graphicData>
+            </a:graphic>
+          </wp:inline>
+        </w:drawing>
+      </w:r>
+    </w:p>
+    <w:p>
+      <w:r>
+        <w:t xml:space="preserve">Can now populate the db with the DataFrames, making sure the insert the parent table’s data first then </w:t>
+      </w:r>
+      <w:r>
+        <w:t>the child’s.</w:t>
+      </w:r>
+    </w:p>
+    <w:p>
+      <w:r>
+        <w:t>This will only work if all the tables are empty, otherwise the data insertion will fail</w:t>
+      </w:r>
+    </w:p>
+    <w:p/>
+    <w:p>
+      <w:pPr>
+        <w:rPr>
+          <w:noProof/>
+        </w:rPr>
+      </w:pPr>
+    </w:p>
+    <w:p/>
+    <w:p/>
+    <w:p/>
+    <w:p>
+      <w:r>
         <w:t>Use Pokémon API to create a pipeline to a database or csv</w:t>
       </w:r>
     </w:p>
@@ -36,6 +222,7 @@
         </w:numPr>
       </w:pPr>
       <w:r>
+        <w:lastRenderedPageBreak/>
         <w:t>Pokémon</w:t>
       </w:r>
       <w:r>
@@ -47,7 +234,10 @@
         <w:pStyle w:val="ListParagraph"/>
       </w:pPr>
       <w:r>
-        <w:t xml:space="preserve">Who are the </w:t>
+        <w:t>how</w:t>
+      </w:r>
+      <w:r>
+        <w:t xml:space="preserve"> are the </w:t>
       </w:r>
       <w:r>
         <w:t>Pokémon</w:t>
@@ -799,6 +989,108 @@
       <w:contextualSpacing/>
     </w:pPr>
   </w:style>
+  <w:style w:type="character" w:styleId="Hyperlink">
+    <w:name w:val="Hyperlink"/>
+    <w:basedOn w:val="DefaultParagraphFont"/>
+    <w:uiPriority w:val="99"/>
+    <w:unhideWhenUsed/>
+    <w:rsid w:val="009857FB"/>
+    <w:rPr>
+      <w:color w:val="0563C1" w:themeColor="hyperlink"/>
+      <w:u w:val="single"/>
+    </w:rPr>
+  </w:style>
+  <w:style w:type="character" w:styleId="UnresolvedMention">
+    <w:name w:val="Unresolved Mention"/>
+    <w:basedOn w:val="DefaultParagraphFont"/>
+    <w:uiPriority w:val="99"/>
+    <w:semiHidden/>
+    <w:unhideWhenUsed/>
+    <w:rsid w:val="009857FB"/>
+    <w:rPr>
+      <w:color w:val="605E5C"/>
+      <w:shd w:val="clear" w:color="auto" w:fill="E1DFDD"/>
+    </w:rPr>
+  </w:style>
+  <w:style w:type="character" w:styleId="FollowedHyperlink">
+    <w:name w:val="FollowedHyperlink"/>
+    <w:basedOn w:val="DefaultParagraphFont"/>
+    <w:uiPriority w:val="99"/>
+    <w:semiHidden/>
+    <w:unhideWhenUsed/>
+    <w:rsid w:val="009857FB"/>
+    <w:rPr>
+      <w:color w:val="954F72" w:themeColor="followedHyperlink"/>
+      <w:u w:val="single"/>
+    </w:rPr>
+  </w:style>
+  <w:style w:type="paragraph" w:styleId="HTMLPreformatted">
+    <w:name w:val="HTML Preformatted"/>
+    <w:basedOn w:val="Normal"/>
+    <w:link w:val="HTMLPreformattedChar"/>
+    <w:uiPriority w:val="99"/>
+    <w:semiHidden/>
+    <w:unhideWhenUsed/>
+    <w:rsid w:val="0038687B"/>
+    <w:pPr>
+      <w:tabs>
+        <w:tab w:val="left" w:pos="916"/>
+        <w:tab w:val="left" w:pos="1832"/>
+        <w:tab w:val="left" w:pos="2748"/>
+        <w:tab w:val="left" w:pos="3664"/>
+        <w:tab w:val="left" w:pos="4580"/>
+        <w:tab w:val="left" w:pos="5496"/>
+        <w:tab w:val="left" w:pos="6412"/>
+        <w:tab w:val="left" w:pos="7328"/>
+        <w:tab w:val="left" w:pos="8244"/>
+        <w:tab w:val="left" w:pos="9160"/>
+        <w:tab w:val="left" w:pos="10076"/>
+        <w:tab w:val="left" w:pos="10992"/>
+        <w:tab w:val="left" w:pos="11908"/>
+        <w:tab w:val="left" w:pos="12824"/>
+        <w:tab w:val="left" w:pos="13740"/>
+        <w:tab w:val="left" w:pos="14656"/>
+      </w:tabs>
+      <w:spacing w:after="0" w:line="240" w:lineRule="auto"/>
+    </w:pPr>
+    <w:rPr>
+      <w:rFonts w:ascii="Courier New" w:eastAsia="Times New Roman" w:hAnsi="Courier New" w:cs="Courier New"/>
+      <w:kern w:val="0"/>
+      <w:sz w:val="20"/>
+      <w:szCs w:val="20"/>
+      <w:lang w:eastAsia="en-GB"/>
+      <w14:ligatures w14:val="none"/>
+    </w:rPr>
+  </w:style>
+  <w:style w:type="character" w:customStyle="1" w:styleId="HTMLPreformattedChar">
+    <w:name w:val="HTML Preformatted Char"/>
+    <w:basedOn w:val="DefaultParagraphFont"/>
+    <w:link w:val="HTMLPreformatted"/>
+    <w:uiPriority w:val="99"/>
+    <w:semiHidden/>
+    <w:rsid w:val="0038687B"/>
+    <w:rPr>
+      <w:rFonts w:ascii="Courier New" w:eastAsia="Times New Roman" w:hAnsi="Courier New" w:cs="Courier New"/>
+      <w:kern w:val="0"/>
+      <w:sz w:val="20"/>
+      <w:szCs w:val="20"/>
+      <w:lang w:eastAsia="en-GB"/>
+      <w14:ligatures w14:val="none"/>
+    </w:rPr>
+  </w:style>
+  <w:style w:type="character" w:styleId="HTMLCode">
+    <w:name w:val="HTML Code"/>
+    <w:basedOn w:val="DefaultParagraphFont"/>
+    <w:uiPriority w:val="99"/>
+    <w:semiHidden/>
+    <w:unhideWhenUsed/>
+    <w:rsid w:val="0038687B"/>
+    <w:rPr>
+      <w:rFonts w:ascii="Courier New" w:eastAsia="Times New Roman" w:hAnsi="Courier New" w:cs="Courier New"/>
+      <w:sz w:val="20"/>
+      <w:szCs w:val="20"/>
+    </w:rPr>
+  </w:style>
 </w:styles>
 </file>
 

</xml_diff>

<commit_message>
adding to notebook with sql queries
</commit_message>
<xml_diff>
--- a/Starting doc.docx
+++ b/Starting doc.docx
@@ -7,23 +7,12 @@
         <w:t xml:space="preserve">Using </w:t>
       </w:r>
       <w:hyperlink r:id="rId5" w:history="1">
+        <w:proofErr w:type="spellStart"/>
         <w:r>
           <w:rPr>
             <w:rStyle w:val="Hyperlink"/>
           </w:rPr>
-          <w:t>Po</w:t>
-        </w:r>
-        <w:r>
-          <w:rPr>
-            <w:rStyle w:val="Hyperlink"/>
-          </w:rPr>
-          <w:t>k</w:t>
-        </w:r>
-        <w:r>
-          <w:rPr>
-            <w:rStyle w:val="Hyperlink"/>
-          </w:rPr>
-          <w:t>é</w:t>
+          <w:t>Poké</w:t>
         </w:r>
         <w:r>
           <w:rPr>
@@ -31,6 +20,7 @@
           </w:rPr>
           <w:t>API</w:t>
         </w:r>
+        <w:proofErr w:type="spellEnd"/>
       </w:hyperlink>
       <w:r>
         <w:t>, I will create a data pipeline in python to extract and transform data about Pokémon in a MySQL database.</w:t>
@@ -69,7 +59,20 @@
         <w:t xml:space="preserve"> package and a Pokémon object, I will create a list containing the information of every Pokémon</w:t>
       </w:r>
       <w:r>
-        <w:t>, then convert the list into a pandas DataFrame as a</w:t>
+        <w:t xml:space="preserve">, then convert the list into a </w:t>
+      </w:r>
+      <w:proofErr w:type="gramStart"/>
+      <w:r>
+        <w:t xml:space="preserve">pandas </w:t>
+      </w:r>
+      <w:proofErr w:type="spellStart"/>
+      <w:r>
+        <w:t>DataFrame</w:t>
+      </w:r>
+      <w:proofErr w:type="spellEnd"/>
+      <w:proofErr w:type="gramEnd"/>
+      <w:r>
+        <w:t xml:space="preserve"> as a</w:t>
       </w:r>
       <w:r>
         <w:t xml:space="preserve"> more easily accessible form.</w:t>
@@ -77,7 +80,15 @@
     </w:p>
     <w:p>
       <w:r>
-        <w:t>I will do the same for Pokémon types, ending up with a DataFrame of Pokémon types and a corresponding type</w:t>
+        <w:t xml:space="preserve">I will do the same for Pokémon types, ending up with a </w:t>
+      </w:r>
+      <w:proofErr w:type="spellStart"/>
+      <w:r>
+        <w:t>DataFrame</w:t>
+      </w:r>
+      <w:proofErr w:type="spellEnd"/>
+      <w:r>
+        <w:t xml:space="preserve"> of Pokémon types and a corresponding type</w:t>
       </w:r>
       <w:r>
         <w:t xml:space="preserve"> </w:t>
@@ -89,23 +100,38 @@
     <w:p/>
     <w:p>
       <w:r>
-        <w:t xml:space="preserve">Can export the </w:t>
-      </w:r>
-      <w:r>
-        <w:t>Pokémon</w:t>
-      </w:r>
-      <w:r>
-        <w:t xml:space="preserve"> data now in the form of a csv and parquet file</w:t>
-      </w:r>
-    </w:p>
-    <w:p>
-      <w:r>
-        <w:t xml:space="preserve">However, for more functionality, I will export both DataFrames into a MySQL Database. The following Database and tables are created    </w:t>
-      </w:r>
-    </w:p>
-    <w:p>
-      <w:r>
-        <w:t>![Pokémon Database erd](PokemonDB_erd.png)</w:t>
+        <w:t>Can export the Pokémon data now in the form of a csv and parquet file</w:t>
+      </w:r>
+    </w:p>
+    <w:p>
+      <w:r>
+        <w:t xml:space="preserve">However, for more functionality, I will export both </w:t>
+      </w:r>
+      <w:proofErr w:type="spellStart"/>
+      <w:r>
+        <w:t>DataFrames</w:t>
+      </w:r>
+      <w:proofErr w:type="spellEnd"/>
+      <w:r>
+        <w:t xml:space="preserve"> into a MySQL Database. The following Database and tables are created    </w:t>
+      </w:r>
+    </w:p>
+    <w:p>
+      <w:proofErr w:type="gramStart"/>
+      <w:r>
+        <w:t>![</w:t>
+      </w:r>
+      <w:proofErr w:type="gramEnd"/>
+      <w:r>
+        <w:t xml:space="preserve">Pokémon Database </w:t>
+      </w:r>
+      <w:proofErr w:type="spellStart"/>
+      <w:r>
+        <w:t>erd</w:t>
+      </w:r>
+      <w:proofErr w:type="spellEnd"/>
+      <w:r>
+        <w:t>](PokemonDB_erd.png)</w:t>
       </w:r>
       <w:r>
         <w:rPr>
@@ -166,10 +192,34 @@
     </w:p>
     <w:p>
       <w:r>
-        <w:t xml:space="preserve">Can now populate the db with the DataFrames, making sure the insert the parent table’s data first then </w:t>
-      </w:r>
-      <w:r>
-        <w:t>the child’s.</w:t>
+        <w:t xml:space="preserve">Can now populate the </w:t>
+      </w:r>
+      <w:proofErr w:type="spellStart"/>
+      <w:r>
+        <w:t>db</w:t>
+      </w:r>
+      <w:proofErr w:type="spellEnd"/>
+      <w:r>
+        <w:t xml:space="preserve"> with the </w:t>
+      </w:r>
+      <w:proofErr w:type="spellStart"/>
+      <w:r>
+        <w:t>DataFrames</w:t>
+      </w:r>
+      <w:proofErr w:type="spellEnd"/>
+      <w:r>
+        <w:t xml:space="preserve">, making sure the insert the parent table’s data first then </w:t>
+      </w:r>
+      <w:r>
+        <w:t xml:space="preserve">the </w:t>
+      </w:r>
+      <w:proofErr w:type="gramStart"/>
+      <w:r>
+        <w:t>child’s</w:t>
+      </w:r>
+      <w:proofErr w:type="gramEnd"/>
+      <w:r>
+        <w:t>.</w:t>
       </w:r>
     </w:p>
     <w:p>
@@ -178,6 +228,11 @@
       </w:r>
     </w:p>
     <w:p/>
+    <w:p>
+      <w:r>
+        <w:t xml:space="preserve">As </w:t>
+      </w:r>
+    </w:p>
     <w:p>
       <w:pPr>
         <w:rPr>
@@ -210,6 +265,7 @@
     </w:p>
     <w:p>
       <w:r>
+        <w:lastRenderedPageBreak/>
         <w:t>Questions to ask:</w:t>
       </w:r>
     </w:p>
@@ -222,7 +278,6 @@
         </w:numPr>
       </w:pPr>
       <w:r>
-        <w:lastRenderedPageBreak/>
         <w:t>Pokémon</w:t>
       </w:r>
       <w:r>

</xml_diff>